<commit_message>
added final sentences to report
</commit_message>
<xml_diff>
--- a/Report.docx
+++ b/Report.docx
@@ -936,13 +936,31 @@
         <w:t xml:space="preserve"> was considered</w:t>
       </w:r>
       <w:r>
-        <w:t xml:space="preserve"> between the different years and months to consider the effects that timing </w:t>
-      </w:r>
-      <w:r>
-        <w:t xml:space="preserve">has </w:t>
-      </w:r>
-      <w:r>
-        <w:t xml:space="preserve">on sales. Revenue data would be aggregated by both month and year, and then the difference in means considered for each of these, with the Tukey intervals used to </w:t>
+        <w:t xml:space="preserve"> between the different years and months to consider the</w:t>
+      </w:r>
+      <w:r>
+        <w:t>ir</w:t>
+      </w:r>
+      <w:r>
+        <w:t xml:space="preserve"> effects </w:t>
+      </w:r>
+      <w:r>
+        <w:t xml:space="preserve">on </w:t>
+      </w:r>
+      <w:r>
+        <w:t>sales. Revenue data would be aggregated by month and year, and then the difference in means considered for each of these</w:t>
+      </w:r>
+      <w:r>
+        <w:t xml:space="preserve">. The </w:t>
+      </w:r>
+      <w:r>
+        <w:t>Tukey intervals</w:t>
+      </w:r>
+      <w:r>
+        <w:t xml:space="preserve"> would be</w:t>
+      </w:r>
+      <w:r>
+        <w:t xml:space="preserve"> used to </w:t>
       </w:r>
       <w:r>
         <w:t>quantify</w:t>
@@ -954,7 +972,7 @@
         <w:t>temporal effects</w:t>
       </w:r>
       <w:r>
-        <w:t xml:space="preserve"> (considered as factors in this form of analysis), with the final prediction model built around the p-values of these intervals.</w:t>
+        <w:t xml:space="preserve"> (considered as factors), with the final prediction model built around the p-values of these intervals.</w:t>
       </w:r>
       <w:r>
         <w:t xml:space="preserve"> This approach was not used as there is only a small sample for each month factor, and the </w:t>
@@ -1012,6 +1030,9 @@
       </w:r>
       <w:r>
         <w:t xml:space="preserve"> forecasts are found.</w:t>
+      </w:r>
+      <w:r>
+        <w:t xml:space="preserve"> This model was used as it is likely to have the best trade-off between accuracy and time required as well as allowing for the best manual adjustment for the seasonal trends.</w:t>
       </w:r>
     </w:p>
     <w:p>
@@ -1405,6 +1426,9 @@
       </w:r>
       <w:r>
         <w:t xml:space="preserve"> </w:t>
+      </w:r>
+      <w:r>
+        <w:t>The other methods outlined above may also provide further insights.</w:t>
       </w:r>
     </w:p>
     <w:p>

</xml_diff>